<commit_message>
version submitted to ag systems
</commit_message>
<xml_diff>
--- a/papers/crop model + ga/declaration_statement.docx
+++ b/papers/crop model + ga/declaration_statement.docx
@@ -40,14 +40,7 @@
           <w:b/>
           <w:bCs/>
         </w:rPr>
-        <w:t>Declaration</w:t>
-      </w:r>
-      <w:r>
-        <w:rPr>
-          <w:b/>
-          <w:bCs/>
-        </w:rPr>
-        <w:t xml:space="preserve"> of interests</w:t>
+        <w:t>Declaration of interests</w:t>
       </w:r>
       <w:r>
         <w:t> </w:t>
@@ -142,55 +135,7 @@
           <w:sz w:val="22"/>
           <w:szCs w:val="22"/>
         </w:rPr>
-        <w:t>C</w:t>
-      </w:r>
-      <w:proofErr w:type="spellStart"/>
-      <w:r>
-        <w:rPr>
-          <w:rFonts w:cstheme="minorHAnsi"/>
-          <w:b/>
-          <w:bCs/>
-          <w:color w:val="000000"/>
-          <w:sz w:val="22"/>
-          <w:szCs w:val="22"/>
-        </w:rPr>
-        <w:t>ode avai</w:t>
-      </w:r>
-      <w:proofErr w:type="spellEnd"/>
-      <w:r>
-        <w:rPr>
-          <w:rFonts w:cstheme="minorHAnsi"/>
-          <w:b/>
-          <w:bCs/>
-          <w:color w:val="000000"/>
-          <w:sz w:val="22"/>
-          <w:szCs w:val="22"/>
-        </w:rPr>
-        <w:t>l</w:t>
-      </w:r>
-      <w:proofErr w:type="spellStart"/>
-      <w:r>
-        <w:rPr>
-          <w:rFonts w:cstheme="minorHAnsi"/>
-          <w:b/>
-          <w:bCs/>
-          <w:color w:val="000000"/>
-          <w:sz w:val="22"/>
-          <w:szCs w:val="22"/>
-        </w:rPr>
-        <w:t>abilit</w:t>
-      </w:r>
-      <w:proofErr w:type="spellEnd"/>
-      <w:r>
-        <w:rPr>
-          <w:rFonts w:cstheme="minorHAnsi"/>
-          <w:b/>
-          <w:bCs/>
-          <w:color w:val="000000"/>
-          <w:sz w:val="22"/>
-          <w:szCs w:val="22"/>
-        </w:rPr>
-        <w:t>y</w:t>
+        <w:t>Code availability</w:t>
       </w:r>
     </w:p>
     <w:p>
@@ -538,27 +483,7 @@
           <w:sz w:val="22"/>
           <w:szCs w:val="22"/>
         </w:rPr>
-        <w:t>D</w:t>
-      </w:r>
-      <w:proofErr w:type="spellStart"/>
-      <w:r>
-        <w:rPr>
-          <w:rFonts w:cstheme="minorHAnsi"/>
-          <w:color w:val="000000"/>
-          <w:sz w:val="22"/>
-          <w:szCs w:val="22"/>
-        </w:rPr>
-        <w:t xml:space="preserve">uring </w:t>
-      </w:r>
-      <w:proofErr w:type="spellEnd"/>
-      <w:r>
-        <w:rPr>
-          <w:rFonts w:cstheme="minorHAnsi"/>
-          <w:color w:val="000000"/>
-          <w:sz w:val="22"/>
-          <w:szCs w:val="22"/>
-        </w:rPr>
-        <w:t xml:space="preserve">the preparation of this work the authors used ChatGPT and Claude Code </w:t>
+        <w:t xml:space="preserve">During the preparation of this work the authors used ChatGPT and Claude Code </w:t>
       </w:r>
       <w:proofErr w:type="gramStart"/>
       <w:r>

</xml_diff>